<commit_message>
Chỉnh sửa code, thêm Document
Thêm Document , ghi chi tiết các chức năng của từng phương thức, biến
</commit_message>
<xml_diff>
--- a/README_vi.docx
+++ b/README_vi.docx
@@ -11,6 +11,7 @@
           <w:szCs w:val="24"/>
         </w:rPr>
       </w:pPr>
+      <w:bookmarkStart w:id="0" w:name="_GoBack"/>
       <w:r>
         <w:rPr>
           <w:rFonts w:asciiTheme="majorHAnsi" w:hAnsiTheme="majorHAnsi" w:cstheme="majorHAnsi"/>
@@ -282,314 +283,127 @@
           <w:szCs w:val="24"/>
         </w:rPr>
       </w:pPr>
-      <w:bookmarkStart w:id="0" w:name="_GoBack"/>
-      <w:bookmarkEnd w:id="0"/>
-    </w:p>
-    <w:p>
-      <w:pPr>
-        <w:jc w:val="both"/>
-        <w:rPr>
-          <w:rFonts w:asciiTheme="majorHAnsi" w:hAnsiTheme="majorHAnsi" w:cstheme="majorHAnsi"/>
-          <w:sz w:val="24"/>
-          <w:szCs w:val="24"/>
-        </w:rPr>
-      </w:pPr>
-    </w:p>
-    <w:p>
-      <w:pPr>
-        <w:jc w:val="both"/>
-        <w:rPr>
-          <w:rFonts w:asciiTheme="majorHAnsi" w:hAnsiTheme="majorHAnsi" w:cstheme="majorHAnsi"/>
-          <w:sz w:val="24"/>
-          <w:szCs w:val="24"/>
-        </w:rPr>
-      </w:pPr>
-    </w:p>
-    <w:p>
-      <w:pPr>
-        <w:jc w:val="both"/>
-        <w:rPr>
-          <w:rFonts w:asciiTheme="majorHAnsi" w:hAnsiTheme="majorHAnsi" w:cstheme="majorHAnsi"/>
-          <w:sz w:val="24"/>
-          <w:szCs w:val="24"/>
-        </w:rPr>
-      </w:pPr>
-    </w:p>
-    <w:p>
-      <w:pPr>
-        <w:jc w:val="both"/>
-        <w:rPr>
-          <w:rFonts w:asciiTheme="majorHAnsi" w:hAnsiTheme="majorHAnsi" w:cstheme="majorHAnsi"/>
-          <w:sz w:val="24"/>
-          <w:szCs w:val="24"/>
-        </w:rPr>
-      </w:pPr>
-    </w:p>
-    <w:p>
-      <w:pPr>
-        <w:jc w:val="both"/>
-        <w:rPr>
-          <w:rFonts w:asciiTheme="majorHAnsi" w:hAnsiTheme="majorHAnsi" w:cstheme="majorHAnsi"/>
-          <w:sz w:val="24"/>
-          <w:szCs w:val="24"/>
-        </w:rPr>
-      </w:pPr>
-    </w:p>
-    <w:p>
-      <w:pPr>
-        <w:jc w:val="both"/>
-        <w:rPr>
-          <w:rFonts w:asciiTheme="majorHAnsi" w:hAnsiTheme="majorHAnsi" w:cstheme="majorHAnsi"/>
-          <w:sz w:val="24"/>
-          <w:szCs w:val="24"/>
-        </w:rPr>
-      </w:pPr>
-    </w:p>
-    <w:p>
-      <w:pPr>
-        <w:jc w:val="both"/>
-        <w:rPr>
-          <w:rFonts w:asciiTheme="majorHAnsi" w:hAnsiTheme="majorHAnsi" w:cstheme="majorHAnsi"/>
-          <w:sz w:val="24"/>
-          <w:szCs w:val="24"/>
-        </w:rPr>
-      </w:pPr>
-    </w:p>
-    <w:p>
-      <w:pPr>
-        <w:jc w:val="both"/>
-        <w:rPr>
-          <w:rFonts w:asciiTheme="majorHAnsi" w:hAnsiTheme="majorHAnsi" w:cstheme="majorHAnsi"/>
-          <w:sz w:val="24"/>
-          <w:szCs w:val="24"/>
-        </w:rPr>
-      </w:pPr>
-    </w:p>
-    <w:p>
-      <w:pPr>
-        <w:jc w:val="both"/>
-        <w:rPr>
-          <w:rFonts w:asciiTheme="majorHAnsi" w:hAnsiTheme="majorHAnsi" w:cstheme="majorHAnsi"/>
-          <w:sz w:val="24"/>
-          <w:szCs w:val="24"/>
-        </w:rPr>
-      </w:pPr>
-    </w:p>
-    <w:p>
-      <w:pPr>
-        <w:jc w:val="both"/>
-        <w:rPr>
-          <w:rFonts w:asciiTheme="majorHAnsi" w:hAnsiTheme="majorHAnsi" w:cstheme="majorHAnsi"/>
-          <w:sz w:val="24"/>
-          <w:szCs w:val="24"/>
-        </w:rPr>
-      </w:pPr>
-    </w:p>
-    <w:p>
-      <w:pPr>
-        <w:jc w:val="both"/>
-        <w:rPr>
-          <w:rFonts w:asciiTheme="majorHAnsi" w:hAnsiTheme="majorHAnsi" w:cstheme="majorHAnsi"/>
-          <w:sz w:val="24"/>
-          <w:szCs w:val="24"/>
-        </w:rPr>
-      </w:pPr>
-    </w:p>
-    <w:p>
-      <w:pPr>
-        <w:jc w:val="both"/>
-        <w:rPr>
-          <w:rFonts w:asciiTheme="majorHAnsi" w:hAnsiTheme="majorHAnsi" w:cstheme="majorHAnsi"/>
-          <w:sz w:val="24"/>
-          <w:szCs w:val="24"/>
-        </w:rPr>
-      </w:pPr>
-      <w:r>
-        <w:rPr>
-          <w:rFonts w:asciiTheme="majorHAnsi" w:hAnsiTheme="majorHAnsi" w:cstheme="majorHAnsi"/>
-          <w:sz w:val="24"/>
-          <w:szCs w:val="24"/>
-        </w:rPr>
-        <w:lastRenderedPageBreak/>
-        <w:t>Ver1</w:t>
-      </w:r>
-    </w:p>
-    <w:p>
-      <w:pPr>
-        <w:jc w:val="both"/>
-        <w:rPr>
-          <w:rFonts w:asciiTheme="majorHAnsi" w:hAnsiTheme="majorHAnsi" w:cstheme="majorHAnsi"/>
-          <w:sz w:val="24"/>
-          <w:szCs w:val="24"/>
-        </w:rPr>
-      </w:pPr>
-      <w:r>
-        <w:rPr>
-          <w:rFonts w:asciiTheme="majorHAnsi" w:hAnsiTheme="majorHAnsi" w:cstheme="majorHAnsi"/>
-          <w:sz w:val="24"/>
-          <w:szCs w:val="24"/>
-        </w:rPr>
-        <w:t xml:space="preserve">- Cách sử dụng : </w:t>
-      </w:r>
-    </w:p>
-    <w:p>
-      <w:pPr>
-        <w:jc w:val="both"/>
-        <w:rPr>
-          <w:rFonts w:asciiTheme="majorHAnsi" w:hAnsiTheme="majorHAnsi" w:cstheme="majorHAnsi"/>
-          <w:sz w:val="24"/>
-          <w:szCs w:val="24"/>
-        </w:rPr>
-      </w:pPr>
-      <w:r>
-        <w:rPr>
-          <w:rFonts w:asciiTheme="majorHAnsi" w:hAnsiTheme="majorHAnsi" w:cstheme="majorHAnsi"/>
-          <w:sz w:val="24"/>
-          <w:szCs w:val="24"/>
-        </w:rPr>
-        <w:tab/>
-        <w:t>+ add thư viện dll vào project sever add sever , client add client</w:t>
-      </w:r>
-    </w:p>
-    <w:p>
-      <w:pPr>
-        <w:jc w:val="both"/>
-        <w:rPr>
-          <w:rFonts w:asciiTheme="majorHAnsi" w:hAnsiTheme="majorHAnsi" w:cstheme="majorHAnsi"/>
-          <w:sz w:val="24"/>
-          <w:szCs w:val="24"/>
-        </w:rPr>
-      </w:pPr>
-      <w:r>
-        <w:rPr>
-          <w:rFonts w:asciiTheme="majorHAnsi" w:hAnsiTheme="majorHAnsi" w:cstheme="majorHAnsi"/>
-          <w:sz w:val="24"/>
-          <w:szCs w:val="24"/>
-        </w:rPr>
-        <w:tab/>
-        <w:t>+ Data nhận dc sẽ gọi thông qua event ReciveTextEvent  có tham số truyền vào là 1 object</w:t>
-      </w:r>
-      <w:r>
-        <w:rPr>
-          <w:rFonts w:asciiTheme="majorHAnsi" w:hAnsiTheme="majorHAnsi" w:cstheme="majorHAnsi"/>
-          <w:sz w:val="24"/>
-          <w:szCs w:val="24"/>
-        </w:rPr>
-        <w:t>.  ( Tương tự với ReciveImageEvent, RecivevoidEvent [ chưa làm ])</w:t>
-      </w:r>
-    </w:p>
-    <w:p>
-      <w:pPr>
-        <w:jc w:val="both"/>
-        <w:rPr>
-          <w:rFonts w:asciiTheme="majorHAnsi" w:hAnsiTheme="majorHAnsi" w:cstheme="majorHAnsi"/>
-          <w:sz w:val="24"/>
-          <w:szCs w:val="24"/>
-        </w:rPr>
-      </w:pPr>
-      <w:r>
-        <w:rPr>
-          <w:rFonts w:asciiTheme="majorHAnsi" w:hAnsiTheme="majorHAnsi" w:cstheme="majorHAnsi"/>
-          <w:sz w:val="24"/>
-          <w:szCs w:val="24"/>
-        </w:rPr>
-        <w:t xml:space="preserve">- 1 số lưu ý : </w:t>
-      </w:r>
-    </w:p>
-    <w:p>
-      <w:pPr>
-        <w:jc w:val="both"/>
-        <w:rPr>
-          <w:rFonts w:asciiTheme="majorHAnsi" w:hAnsiTheme="majorHAnsi" w:cstheme="majorHAnsi"/>
-          <w:color w:val="000000"/>
-          <w:sz w:val="24"/>
-          <w:szCs w:val="24"/>
-        </w:rPr>
-      </w:pPr>
-      <w:r>
-        <w:rPr>
-          <w:rFonts w:asciiTheme="majorHAnsi" w:hAnsiTheme="majorHAnsi" w:cstheme="majorHAnsi"/>
-          <w:sz w:val="24"/>
-          <w:szCs w:val="24"/>
-        </w:rPr>
-        <w:tab/>
-        <w:t xml:space="preserve">+ do việc sử dụng luồng để nhận dữ liệu và cập nhật lên luồng chính nên sẽ phát sinh lỗi  IllegalCrossThreadCalls =&gt; xử lý thêm đoạn code </w:t>
-      </w:r>
-      <w:r>
-        <w:rPr>
-          <w:rFonts w:asciiTheme="majorHAnsi" w:hAnsiTheme="majorHAnsi" w:cstheme="majorHAnsi"/>
-          <w:color w:val="000000"/>
-          <w:sz w:val="24"/>
-          <w:szCs w:val="24"/>
-        </w:rPr>
-        <w:t xml:space="preserve"> CheckForIllegalCrossThreadCalls = </w:t>
-      </w:r>
-      <w:r>
-        <w:rPr>
-          <w:rFonts w:asciiTheme="majorHAnsi" w:hAnsiTheme="majorHAnsi" w:cstheme="majorHAnsi"/>
-          <w:color w:val="0000FF"/>
-          <w:sz w:val="24"/>
-          <w:szCs w:val="24"/>
-        </w:rPr>
-        <w:t>false</w:t>
-      </w:r>
-      <w:r>
-        <w:rPr>
-          <w:rFonts w:asciiTheme="majorHAnsi" w:hAnsiTheme="majorHAnsi" w:cstheme="majorHAnsi"/>
-          <w:color w:val="000000"/>
-          <w:sz w:val="24"/>
-          <w:szCs w:val="24"/>
-        </w:rPr>
-        <w:t>;</w:t>
-      </w:r>
-    </w:p>
-    <w:p>
-      <w:pPr>
-        <w:jc w:val="both"/>
-        <w:rPr>
-          <w:rFonts w:asciiTheme="majorHAnsi" w:hAnsiTheme="majorHAnsi" w:cstheme="majorHAnsi"/>
-          <w:color w:val="000000"/>
-          <w:sz w:val="24"/>
-          <w:szCs w:val="24"/>
-        </w:rPr>
-      </w:pPr>
-      <w:r>
-        <w:rPr>
-          <w:rFonts w:asciiTheme="majorHAnsi" w:hAnsiTheme="majorHAnsi" w:cstheme="majorHAnsi"/>
-          <w:color w:val="000000"/>
-          <w:sz w:val="24"/>
-          <w:szCs w:val="24"/>
-        </w:rPr>
-        <w:t xml:space="preserve">- Next path ( ghi chú cá nhân )  : Xem xét lại vấn đề IP và port tĩnh. Bổ sung dữ liệu , thêm thông số để nhận biết loại dữ liệu ( text , image.. ) và địa chỉ đích ( nếu có). Thêm hàm truy xuất danh sách client.  </w:t>
-      </w:r>
-      <w:r>
-        <w:rPr>
-          <w:rFonts w:asciiTheme="majorHAnsi" w:hAnsiTheme="majorHAnsi" w:cstheme="majorHAnsi"/>
-          <w:color w:val="000000"/>
-          <w:sz w:val="24"/>
-          <w:szCs w:val="24"/>
-        </w:rPr>
-        <w:tab/>
-      </w:r>
-    </w:p>
-    <w:p>
-      <w:pPr>
-        <w:jc w:val="both"/>
-        <w:rPr>
-          <w:rFonts w:asciiTheme="majorHAnsi" w:hAnsiTheme="majorHAnsi" w:cstheme="majorHAnsi"/>
-          <w:sz w:val="24"/>
-          <w:szCs w:val="24"/>
-        </w:rPr>
-      </w:pPr>
-      <w:r>
-        <w:rPr>
-          <w:rFonts w:asciiTheme="majorHAnsi" w:hAnsiTheme="majorHAnsi" w:cstheme="majorHAnsi"/>
-          <w:color w:val="000000"/>
-          <w:sz w:val="24"/>
-          <w:szCs w:val="24"/>
-        </w:rPr>
-        <w:tab/>
-      </w:r>
+    </w:p>
+    <w:p>
+      <w:pPr>
+        <w:jc w:val="both"/>
+        <w:rPr>
+          <w:rFonts w:asciiTheme="majorHAnsi" w:hAnsiTheme="majorHAnsi" w:cstheme="majorHAnsi"/>
+          <w:sz w:val="24"/>
+          <w:szCs w:val="24"/>
+        </w:rPr>
+      </w:pPr>
+    </w:p>
+    <w:p>
+      <w:pPr>
+        <w:jc w:val="both"/>
+        <w:rPr>
+          <w:rFonts w:asciiTheme="majorHAnsi" w:hAnsiTheme="majorHAnsi" w:cstheme="majorHAnsi"/>
+          <w:sz w:val="24"/>
+          <w:szCs w:val="24"/>
+        </w:rPr>
+      </w:pPr>
+    </w:p>
+    <w:p>
+      <w:pPr>
+        <w:jc w:val="both"/>
+        <w:rPr>
+          <w:rFonts w:asciiTheme="majorHAnsi" w:hAnsiTheme="majorHAnsi" w:cstheme="majorHAnsi"/>
+          <w:sz w:val="24"/>
+          <w:szCs w:val="24"/>
+        </w:rPr>
+      </w:pPr>
+    </w:p>
+    <w:p>
+      <w:pPr>
+        <w:jc w:val="both"/>
+        <w:rPr>
+          <w:rFonts w:asciiTheme="majorHAnsi" w:hAnsiTheme="majorHAnsi" w:cstheme="majorHAnsi"/>
+          <w:sz w:val="24"/>
+          <w:szCs w:val="24"/>
+        </w:rPr>
+      </w:pPr>
+    </w:p>
+    <w:p>
+      <w:pPr>
+        <w:jc w:val="both"/>
+        <w:rPr>
+          <w:rFonts w:asciiTheme="majorHAnsi" w:hAnsiTheme="majorHAnsi" w:cstheme="majorHAnsi"/>
+          <w:sz w:val="24"/>
+          <w:szCs w:val="24"/>
+        </w:rPr>
+      </w:pPr>
+    </w:p>
+    <w:p>
+      <w:pPr>
+        <w:jc w:val="both"/>
+        <w:rPr>
+          <w:rFonts w:asciiTheme="majorHAnsi" w:hAnsiTheme="majorHAnsi" w:cstheme="majorHAnsi"/>
+          <w:sz w:val="24"/>
+          <w:szCs w:val="24"/>
+        </w:rPr>
+      </w:pPr>
+    </w:p>
+    <w:p>
+      <w:pPr>
+        <w:jc w:val="both"/>
+        <w:rPr>
+          <w:rFonts w:asciiTheme="majorHAnsi" w:hAnsiTheme="majorHAnsi" w:cstheme="majorHAnsi"/>
+          <w:sz w:val="24"/>
+          <w:szCs w:val="24"/>
+        </w:rPr>
+      </w:pPr>
+    </w:p>
+    <w:p>
+      <w:pPr>
+        <w:jc w:val="both"/>
+        <w:rPr>
+          <w:rFonts w:asciiTheme="majorHAnsi" w:hAnsiTheme="majorHAnsi" w:cstheme="majorHAnsi"/>
+          <w:sz w:val="24"/>
+          <w:szCs w:val="24"/>
+        </w:rPr>
+      </w:pPr>
+    </w:p>
+    <w:p>
+      <w:pPr>
+        <w:jc w:val="both"/>
+        <w:rPr>
+          <w:rFonts w:asciiTheme="majorHAnsi" w:hAnsiTheme="majorHAnsi" w:cstheme="majorHAnsi"/>
+          <w:sz w:val="24"/>
+          <w:szCs w:val="24"/>
+        </w:rPr>
+      </w:pPr>
+    </w:p>
+    <w:p>
+      <w:pPr>
+        <w:jc w:val="both"/>
+        <w:rPr>
+          <w:rFonts w:asciiTheme="majorHAnsi" w:hAnsiTheme="majorHAnsi" w:cstheme="majorHAnsi"/>
+          <w:sz w:val="24"/>
+          <w:szCs w:val="24"/>
+        </w:rPr>
+      </w:pPr>
+    </w:p>
+    <w:p>
+      <w:pPr>
+        <w:jc w:val="both"/>
+        <w:rPr>
+          <w:rFonts w:asciiTheme="majorHAnsi" w:hAnsiTheme="majorHAnsi" w:cstheme="majorHAnsi"/>
+          <w:sz w:val="24"/>
+          <w:szCs w:val="24"/>
+        </w:rPr>
+      </w:pPr>
+    </w:p>
+    <w:bookmarkEnd w:id="0"/>
+    <w:p>
+      <w:pPr>
+        <w:jc w:val="both"/>
+        <w:rPr>
+          <w:rFonts w:asciiTheme="majorHAnsi" w:hAnsiTheme="majorHAnsi" w:cstheme="majorHAnsi"/>
+          <w:sz w:val="24"/>
+          <w:szCs w:val="24"/>
+        </w:rPr>
+      </w:pPr>
     </w:p>
     <w:sectPr>
       <w:pgSz w:w="11906" w:h="16838"/>

</xml_diff>